<commit_message>
UPDATE memo poo summary
</commit_message>
<xml_diff>
--- a/java/Java_POO_Layer.docx
+++ b/java/Java_POO_Layer.docx
@@ -122,7 +122,6 @@
             <w:tabs>
               <w:tab w:val="right" w:leader="dot" w:pos="10762"/>
             </w:tabs>
-            <w:jc w:val="both"/>
             <w:rPr>
               <w:noProof/>
               <w:sz w:val="22"/>
@@ -139,7 +138,7 @@
           <w:r>
             <w:fldChar w:fldCharType="separate"/>
           </w:r>
-          <w:hyperlink w:anchor="_Toc71213413" w:history="1">
+          <w:hyperlink w:anchor="_Toc71703266" w:history="1">
             <w:r>
               <w:rPr>
                 <w:rStyle w:val="Lienhypertexte"/>
@@ -166,7 +165,7 @@
                 <w:noProof/>
                 <w:webHidden/>
               </w:rPr>
-              <w:instrText xml:space="preserve"> PAGEREF _Toc71213413 \h </w:instrText>
+              <w:instrText xml:space="preserve"> PAGEREF _Toc71703266 \h </w:instrText>
             </w:r>
             <w:r>
               <w:rPr>
@@ -203,7 +202,6 @@
             <w:tabs>
               <w:tab w:val="right" w:leader="dot" w:pos="10762"/>
             </w:tabs>
-            <w:jc w:val="both"/>
             <w:rPr>
               <w:noProof/>
               <w:sz w:val="22"/>
@@ -211,7 +209,7 @@
               <w:lang w:eastAsia="fr-FR"/>
             </w:rPr>
           </w:pPr>
-          <w:hyperlink w:anchor="_Toc71213414" w:history="1">
+          <w:hyperlink w:anchor="_Toc71703267" w:history="1">
             <w:r>
               <w:rPr>
                 <w:rStyle w:val="Lienhypertexte"/>
@@ -238,7 +236,7 @@
                 <w:noProof/>
                 <w:webHidden/>
               </w:rPr>
-              <w:instrText xml:space="preserve"> PAGEREF _Toc71213414 \h </w:instrText>
+              <w:instrText xml:space="preserve"> PAGEREF _Toc71703267 \h </w:instrText>
             </w:r>
             <w:r>
               <w:rPr>
@@ -275,7 +273,6 @@
             <w:tabs>
               <w:tab w:val="right" w:leader="dot" w:pos="10762"/>
             </w:tabs>
-            <w:jc w:val="both"/>
             <w:rPr>
               <w:noProof/>
               <w:sz w:val="22"/>
@@ -283,7 +280,7 @@
               <w:lang w:eastAsia="fr-FR"/>
             </w:rPr>
           </w:pPr>
-          <w:hyperlink w:anchor="_Toc71213415" w:history="1">
+          <w:hyperlink w:anchor="_Toc71703268" w:history="1">
             <w:r>
               <w:rPr>
                 <w:rStyle w:val="Lienhypertexte"/>
@@ -310,7 +307,7 @@
                 <w:noProof/>
                 <w:webHidden/>
               </w:rPr>
-              <w:instrText xml:space="preserve"> PAGEREF _Toc71213415 \h </w:instrText>
+              <w:instrText xml:space="preserve"> PAGEREF _Toc71703268 \h </w:instrText>
             </w:r>
             <w:r>
               <w:rPr>
@@ -347,7 +344,6 @@
             <w:tabs>
               <w:tab w:val="right" w:leader="dot" w:pos="10762"/>
             </w:tabs>
-            <w:jc w:val="both"/>
             <w:rPr>
               <w:noProof/>
               <w:sz w:val="22"/>
@@ -355,7 +351,7 @@
               <w:lang w:eastAsia="fr-FR"/>
             </w:rPr>
           </w:pPr>
-          <w:hyperlink w:anchor="_Toc71213416" w:history="1">
+          <w:hyperlink w:anchor="_Toc71703269" w:history="1">
             <w:r>
               <w:rPr>
                 <w:rStyle w:val="Lienhypertexte"/>
@@ -382,7 +378,7 @@
                 <w:noProof/>
                 <w:webHidden/>
               </w:rPr>
-              <w:instrText xml:space="preserve"> PAGEREF _Toc71213416 \h </w:instrText>
+              <w:instrText xml:space="preserve"> PAGEREF _Toc71703269 \h </w:instrText>
             </w:r>
             <w:r>
               <w:rPr>
@@ -419,7 +415,6 @@
             <w:tabs>
               <w:tab w:val="right" w:leader="dot" w:pos="10762"/>
             </w:tabs>
-            <w:jc w:val="both"/>
             <w:rPr>
               <w:noProof/>
               <w:sz w:val="22"/>
@@ -427,7 +422,7 @@
               <w:lang w:eastAsia="fr-FR"/>
             </w:rPr>
           </w:pPr>
-          <w:hyperlink w:anchor="_Toc71213417" w:history="1">
+          <w:hyperlink w:anchor="_Toc71703270" w:history="1">
             <w:r>
               <w:rPr>
                 <w:rStyle w:val="Lienhypertexte"/>
@@ -454,7 +449,7 @@
                 <w:noProof/>
                 <w:webHidden/>
               </w:rPr>
-              <w:instrText xml:space="preserve"> PAGEREF _Toc71213417 \h </w:instrText>
+              <w:instrText xml:space="preserve"> PAGEREF _Toc71703270 \h </w:instrText>
             </w:r>
             <w:r>
               <w:rPr>
@@ -491,7 +486,6 @@
             <w:tabs>
               <w:tab w:val="right" w:leader="dot" w:pos="10762"/>
             </w:tabs>
-            <w:jc w:val="both"/>
             <w:rPr>
               <w:noProof/>
               <w:sz w:val="22"/>
@@ -499,7 +493,7 @@
               <w:lang w:eastAsia="fr-FR"/>
             </w:rPr>
           </w:pPr>
-          <w:hyperlink w:anchor="_Toc71213418" w:history="1">
+          <w:hyperlink w:anchor="_Toc71703271" w:history="1">
             <w:r>
               <w:rPr>
                 <w:rStyle w:val="Lienhypertexte"/>
@@ -526,7 +520,7 @@
                 <w:noProof/>
                 <w:webHidden/>
               </w:rPr>
-              <w:instrText xml:space="preserve"> PAGEREF _Toc71213418 \h </w:instrText>
+              <w:instrText xml:space="preserve"> PAGEREF _Toc71703271 \h </w:instrText>
             </w:r>
             <w:r>
               <w:rPr>
@@ -563,7 +557,6 @@
             <w:tabs>
               <w:tab w:val="right" w:leader="dot" w:pos="10762"/>
             </w:tabs>
-            <w:jc w:val="both"/>
             <w:rPr>
               <w:noProof/>
               <w:sz w:val="22"/>
@@ -571,7 +564,7 @@
               <w:lang w:eastAsia="fr-FR"/>
             </w:rPr>
           </w:pPr>
-          <w:hyperlink w:anchor="_Toc71213419" w:history="1">
+          <w:hyperlink w:anchor="_Toc71703272" w:history="1">
             <w:r>
               <w:rPr>
                 <w:rStyle w:val="Lienhypertexte"/>
@@ -598,7 +591,7 @@
                 <w:noProof/>
                 <w:webHidden/>
               </w:rPr>
-              <w:instrText xml:space="preserve"> PAGEREF _Toc71213419 \h </w:instrText>
+              <w:instrText xml:space="preserve"> PAGEREF _Toc71703272 \h </w:instrText>
             </w:r>
             <w:r>
               <w:rPr>
@@ -618,7 +611,7 @@
                 <w:noProof/>
                 <w:webHidden/>
               </w:rPr>
-              <w:t>5</w:t>
+              <w:t>6</w:t>
             </w:r>
             <w:r>
               <w:rPr>
@@ -635,7 +628,6 @@
             <w:tabs>
               <w:tab w:val="right" w:leader="dot" w:pos="10762"/>
             </w:tabs>
-            <w:jc w:val="both"/>
             <w:rPr>
               <w:noProof/>
               <w:sz w:val="22"/>
@@ -643,7 +635,7 @@
               <w:lang w:eastAsia="fr-FR"/>
             </w:rPr>
           </w:pPr>
-          <w:hyperlink w:anchor="_Toc71213420" w:history="1">
+          <w:hyperlink w:anchor="_Toc71703273" w:history="1">
             <w:r>
               <w:rPr>
                 <w:rStyle w:val="Lienhypertexte"/>
@@ -670,7 +662,7 @@
                 <w:noProof/>
                 <w:webHidden/>
               </w:rPr>
-              <w:instrText xml:space="preserve"> PAGEREF _Toc71213420 \h </w:instrText>
+              <w:instrText xml:space="preserve"> PAGEREF _Toc71703273 \h </w:instrText>
             </w:r>
             <w:r>
               <w:rPr>
@@ -707,7 +699,6 @@
             <w:tabs>
               <w:tab w:val="right" w:leader="dot" w:pos="10762"/>
             </w:tabs>
-            <w:jc w:val="both"/>
             <w:rPr>
               <w:noProof/>
               <w:sz w:val="22"/>
@@ -715,7 +706,7 @@
               <w:lang w:eastAsia="fr-FR"/>
             </w:rPr>
           </w:pPr>
-          <w:hyperlink w:anchor="_Toc71213421" w:history="1">
+          <w:hyperlink w:anchor="_Toc71703274" w:history="1">
             <w:r>
               <w:rPr>
                 <w:rStyle w:val="Lienhypertexte"/>
@@ -742,7 +733,7 @@
                 <w:noProof/>
                 <w:webHidden/>
               </w:rPr>
-              <w:instrText xml:space="preserve"> PAGEREF _Toc71213421 \h </w:instrText>
+              <w:instrText xml:space="preserve"> PAGEREF _Toc71703274 \h </w:instrText>
             </w:r>
             <w:r>
               <w:rPr>
@@ -779,7 +770,6 @@
             <w:tabs>
               <w:tab w:val="right" w:leader="dot" w:pos="10762"/>
             </w:tabs>
-            <w:jc w:val="both"/>
             <w:rPr>
               <w:noProof/>
               <w:sz w:val="22"/>
@@ -787,7 +777,7 @@
               <w:lang w:eastAsia="fr-FR"/>
             </w:rPr>
           </w:pPr>
-          <w:hyperlink w:anchor="_Toc71213422" w:history="1">
+          <w:hyperlink w:anchor="_Toc71703275" w:history="1">
             <w:r>
               <w:rPr>
                 <w:rStyle w:val="Lienhypertexte"/>
@@ -814,7 +804,7 @@
                 <w:noProof/>
                 <w:webHidden/>
               </w:rPr>
-              <w:instrText xml:space="preserve"> PAGEREF _Toc71213422 \h </w:instrText>
+              <w:instrText xml:space="preserve"> PAGEREF _Toc71703275 \h </w:instrText>
             </w:r>
             <w:r>
               <w:rPr>
@@ -851,7 +841,6 @@
             <w:tabs>
               <w:tab w:val="right" w:leader="dot" w:pos="10762"/>
             </w:tabs>
-            <w:jc w:val="both"/>
             <w:rPr>
               <w:noProof/>
               <w:sz w:val="22"/>
@@ -859,7 +848,7 @@
               <w:lang w:eastAsia="fr-FR"/>
             </w:rPr>
           </w:pPr>
-          <w:hyperlink w:anchor="_Toc71213423" w:history="1">
+          <w:hyperlink w:anchor="_Toc71703276" w:history="1">
             <w:r>
               <w:rPr>
                 <w:rStyle w:val="Lienhypertexte"/>
@@ -886,7 +875,7 @@
                 <w:noProof/>
                 <w:webHidden/>
               </w:rPr>
-              <w:instrText xml:space="preserve"> PAGEREF _Toc71213423 \h </w:instrText>
+              <w:instrText xml:space="preserve"> PAGEREF _Toc71703276 \h </w:instrText>
             </w:r>
             <w:r>
               <w:rPr>
@@ -923,7 +912,6 @@
             <w:tabs>
               <w:tab w:val="right" w:leader="dot" w:pos="10762"/>
             </w:tabs>
-            <w:jc w:val="both"/>
             <w:rPr>
               <w:noProof/>
               <w:sz w:val="22"/>
@@ -931,7 +919,7 @@
               <w:lang w:eastAsia="fr-FR"/>
             </w:rPr>
           </w:pPr>
-          <w:hyperlink w:anchor="_Toc71213424" w:history="1">
+          <w:hyperlink w:anchor="_Toc71703277" w:history="1">
             <w:r>
               <w:rPr>
                 <w:rStyle w:val="Lienhypertexte"/>
@@ -958,7 +946,7 @@
                 <w:noProof/>
                 <w:webHidden/>
               </w:rPr>
-              <w:instrText xml:space="preserve"> PAGEREF _Toc71213424 \h </w:instrText>
+              <w:instrText xml:space="preserve"> PAGEREF _Toc71703277 \h </w:instrText>
             </w:r>
             <w:r>
               <w:rPr>
@@ -978,7 +966,7 @@
                 <w:noProof/>
                 <w:webHidden/>
               </w:rPr>
-              <w:t>6</w:t>
+              <w:t>7</w:t>
             </w:r>
             <w:r>
               <w:rPr>
@@ -995,7 +983,6 @@
             <w:tabs>
               <w:tab w:val="right" w:leader="dot" w:pos="10762"/>
             </w:tabs>
-            <w:jc w:val="both"/>
             <w:rPr>
               <w:noProof/>
               <w:sz w:val="22"/>
@@ -1003,7 +990,7 @@
               <w:lang w:eastAsia="fr-FR"/>
             </w:rPr>
           </w:pPr>
-          <w:hyperlink w:anchor="_Toc71213425" w:history="1">
+          <w:hyperlink w:anchor="_Toc71703278" w:history="1">
             <w:r>
               <w:rPr>
                 <w:rStyle w:val="Lienhypertexte"/>
@@ -1030,7 +1017,7 @@
                 <w:noProof/>
                 <w:webHidden/>
               </w:rPr>
-              <w:instrText xml:space="preserve"> PAGEREF _Toc71213425 \h </w:instrText>
+              <w:instrText xml:space="preserve"> PAGEREF _Toc71703278 \h </w:instrText>
             </w:r>
             <w:r>
               <w:rPr>
@@ -1067,7 +1054,6 @@
             <w:tabs>
               <w:tab w:val="right" w:leader="dot" w:pos="10762"/>
             </w:tabs>
-            <w:jc w:val="both"/>
             <w:rPr>
               <w:noProof/>
               <w:sz w:val="22"/>
@@ -1075,7 +1061,7 @@
               <w:lang w:eastAsia="fr-FR"/>
             </w:rPr>
           </w:pPr>
-          <w:hyperlink w:anchor="_Toc71213426" w:history="1">
+          <w:hyperlink w:anchor="_Toc71703279" w:history="1">
             <w:r>
               <w:rPr>
                 <w:rStyle w:val="Lienhypertexte"/>
@@ -1102,7 +1088,7 @@
                 <w:noProof/>
                 <w:webHidden/>
               </w:rPr>
-              <w:instrText xml:space="preserve"> PAGEREF _Toc71213426 \h </w:instrText>
+              <w:instrText xml:space="preserve"> PAGEREF _Toc71703279 \h </w:instrText>
             </w:r>
             <w:r>
               <w:rPr>
@@ -1122,7 +1108,1072 @@
                 <w:noProof/>
                 <w:webHidden/>
               </w:rPr>
-              <w:t>7</w:t>
+              <w:t>8</w:t>
+            </w:r>
+            <w:r>
+              <w:rPr>
+                <w:noProof/>
+                <w:webHidden/>
+              </w:rPr>
+              <w:fldChar w:fldCharType="end"/>
+            </w:r>
+          </w:hyperlink>
+        </w:p>
+        <w:p>
+          <w:pPr>
+            <w:pStyle w:val="TM1"/>
+            <w:tabs>
+              <w:tab w:val="right" w:leader="dot" w:pos="10762"/>
+            </w:tabs>
+            <w:rPr>
+              <w:noProof/>
+              <w:sz w:val="22"/>
+              <w:szCs w:val="22"/>
+              <w:lang w:eastAsia="fr-FR"/>
+            </w:rPr>
+          </w:pPr>
+          <w:hyperlink w:anchor="_Toc71703280" w:history="1">
+            <w:r>
+              <w:rPr>
+                <w:rStyle w:val="Lienhypertexte"/>
+                <w:noProof/>
+              </w:rPr>
+              <w:t>Développement de la couche BO (Business Objects)</w:t>
+            </w:r>
+            <w:r>
+              <w:rPr>
+                <w:noProof/>
+                <w:webHidden/>
+              </w:rPr>
+              <w:tab/>
+            </w:r>
+            <w:r>
+              <w:rPr>
+                <w:noProof/>
+                <w:webHidden/>
+              </w:rPr>
+              <w:fldChar w:fldCharType="begin"/>
+            </w:r>
+            <w:r>
+              <w:rPr>
+                <w:noProof/>
+                <w:webHidden/>
+              </w:rPr>
+              <w:instrText xml:space="preserve"> PAGEREF _Toc71703280 \h </w:instrText>
+            </w:r>
+            <w:r>
+              <w:rPr>
+                <w:noProof/>
+                <w:webHidden/>
+              </w:rPr>
+            </w:r>
+            <w:r>
+              <w:rPr>
+                <w:noProof/>
+                <w:webHidden/>
+              </w:rPr>
+              <w:fldChar w:fldCharType="separate"/>
+            </w:r>
+            <w:r>
+              <w:rPr>
+                <w:noProof/>
+                <w:webHidden/>
+              </w:rPr>
+              <w:t>8</w:t>
+            </w:r>
+            <w:r>
+              <w:rPr>
+                <w:noProof/>
+                <w:webHidden/>
+              </w:rPr>
+              <w:fldChar w:fldCharType="end"/>
+            </w:r>
+          </w:hyperlink>
+        </w:p>
+        <w:p>
+          <w:pPr>
+            <w:pStyle w:val="TM1"/>
+            <w:tabs>
+              <w:tab w:val="right" w:leader="dot" w:pos="10762"/>
+            </w:tabs>
+            <w:rPr>
+              <w:noProof/>
+              <w:sz w:val="22"/>
+              <w:szCs w:val="22"/>
+              <w:lang w:eastAsia="fr-FR"/>
+            </w:rPr>
+          </w:pPr>
+          <w:hyperlink w:anchor="_Toc71703281" w:history="1">
+            <w:r>
+              <w:rPr>
+                <w:rStyle w:val="Lienhypertexte"/>
+                <w:noProof/>
+              </w:rPr>
+              <w:t>Développement de la couche DAL</w:t>
+            </w:r>
+            <w:r>
+              <w:rPr>
+                <w:noProof/>
+                <w:webHidden/>
+              </w:rPr>
+              <w:tab/>
+            </w:r>
+            <w:r>
+              <w:rPr>
+                <w:noProof/>
+                <w:webHidden/>
+              </w:rPr>
+              <w:fldChar w:fldCharType="begin"/>
+            </w:r>
+            <w:r>
+              <w:rPr>
+                <w:noProof/>
+                <w:webHidden/>
+              </w:rPr>
+              <w:instrText xml:space="preserve"> PAGEREF _Toc71703281 \h </w:instrText>
+            </w:r>
+            <w:r>
+              <w:rPr>
+                <w:noProof/>
+                <w:webHidden/>
+              </w:rPr>
+            </w:r>
+            <w:r>
+              <w:rPr>
+                <w:noProof/>
+                <w:webHidden/>
+              </w:rPr>
+              <w:fldChar w:fldCharType="separate"/>
+            </w:r>
+            <w:r>
+              <w:rPr>
+                <w:noProof/>
+                <w:webHidden/>
+              </w:rPr>
+              <w:t>8</w:t>
+            </w:r>
+            <w:r>
+              <w:rPr>
+                <w:noProof/>
+                <w:webHidden/>
+              </w:rPr>
+              <w:fldChar w:fldCharType="end"/>
+            </w:r>
+          </w:hyperlink>
+        </w:p>
+        <w:p>
+          <w:pPr>
+            <w:pStyle w:val="TM2"/>
+            <w:tabs>
+              <w:tab w:val="right" w:leader="dot" w:pos="10762"/>
+            </w:tabs>
+            <w:rPr>
+              <w:noProof/>
+              <w:sz w:val="22"/>
+              <w:szCs w:val="22"/>
+              <w:lang w:eastAsia="fr-FR"/>
+            </w:rPr>
+          </w:pPr>
+          <w:hyperlink w:anchor="_Toc71703282" w:history="1">
+            <w:r>
+              <w:rPr>
+                <w:rStyle w:val="Lienhypertexte"/>
+                <w:noProof/>
+              </w:rPr>
+              <w:t>Procedure stocké</w:t>
+            </w:r>
+            <w:r>
+              <w:rPr>
+                <w:noProof/>
+                <w:webHidden/>
+              </w:rPr>
+              <w:tab/>
+            </w:r>
+            <w:r>
+              <w:rPr>
+                <w:noProof/>
+                <w:webHidden/>
+              </w:rPr>
+              <w:fldChar w:fldCharType="begin"/>
+            </w:r>
+            <w:r>
+              <w:rPr>
+                <w:noProof/>
+                <w:webHidden/>
+              </w:rPr>
+              <w:instrText xml:space="preserve"> PAGEREF _Toc71703282 \h </w:instrText>
+            </w:r>
+            <w:r>
+              <w:rPr>
+                <w:noProof/>
+                <w:webHidden/>
+              </w:rPr>
+            </w:r>
+            <w:r>
+              <w:rPr>
+                <w:noProof/>
+                <w:webHidden/>
+              </w:rPr>
+              <w:fldChar w:fldCharType="separate"/>
+            </w:r>
+            <w:r>
+              <w:rPr>
+                <w:noProof/>
+                <w:webHidden/>
+              </w:rPr>
+              <w:t>9</w:t>
+            </w:r>
+            <w:r>
+              <w:rPr>
+                <w:noProof/>
+                <w:webHidden/>
+              </w:rPr>
+              <w:fldChar w:fldCharType="end"/>
+            </w:r>
+          </w:hyperlink>
+        </w:p>
+        <w:p>
+          <w:pPr>
+            <w:pStyle w:val="TM2"/>
+            <w:tabs>
+              <w:tab w:val="right" w:leader="dot" w:pos="10762"/>
+            </w:tabs>
+            <w:rPr>
+              <w:noProof/>
+              <w:sz w:val="22"/>
+              <w:szCs w:val="22"/>
+              <w:lang w:eastAsia="fr-FR"/>
+            </w:rPr>
+          </w:pPr>
+          <w:hyperlink w:anchor="_Toc71703283" w:history="1">
+            <w:r>
+              <w:rPr>
+                <w:rStyle w:val="Lienhypertexte"/>
+                <w:noProof/>
+              </w:rPr>
+              <w:t>Transaction</w:t>
+            </w:r>
+            <w:r>
+              <w:rPr>
+                <w:noProof/>
+                <w:webHidden/>
+              </w:rPr>
+              <w:tab/>
+            </w:r>
+            <w:r>
+              <w:rPr>
+                <w:noProof/>
+                <w:webHidden/>
+              </w:rPr>
+              <w:fldChar w:fldCharType="begin"/>
+            </w:r>
+            <w:r>
+              <w:rPr>
+                <w:noProof/>
+                <w:webHidden/>
+              </w:rPr>
+              <w:instrText xml:space="preserve"> PAGEREF _Toc71703283 \h </w:instrText>
+            </w:r>
+            <w:r>
+              <w:rPr>
+                <w:noProof/>
+                <w:webHidden/>
+              </w:rPr>
+            </w:r>
+            <w:r>
+              <w:rPr>
+                <w:noProof/>
+                <w:webHidden/>
+              </w:rPr>
+              <w:fldChar w:fldCharType="separate"/>
+            </w:r>
+            <w:r>
+              <w:rPr>
+                <w:noProof/>
+                <w:webHidden/>
+              </w:rPr>
+              <w:t>10</w:t>
+            </w:r>
+            <w:r>
+              <w:rPr>
+                <w:noProof/>
+                <w:webHidden/>
+              </w:rPr>
+              <w:fldChar w:fldCharType="end"/>
+            </w:r>
+          </w:hyperlink>
+        </w:p>
+        <w:p>
+          <w:pPr>
+            <w:pStyle w:val="TM2"/>
+            <w:tabs>
+              <w:tab w:val="right" w:leader="dot" w:pos="10762"/>
+            </w:tabs>
+            <w:rPr>
+              <w:noProof/>
+              <w:sz w:val="22"/>
+              <w:szCs w:val="22"/>
+              <w:lang w:eastAsia="fr-FR"/>
+            </w:rPr>
+          </w:pPr>
+          <w:hyperlink w:anchor="_Toc71703284" w:history="1">
+            <w:r>
+              <w:rPr>
+                <w:rStyle w:val="Lienhypertexte"/>
+                <w:noProof/>
+              </w:rPr>
+              <w:t>Externaliser une chaine de connexion</w:t>
+            </w:r>
+            <w:r>
+              <w:rPr>
+                <w:noProof/>
+                <w:webHidden/>
+              </w:rPr>
+              <w:tab/>
+            </w:r>
+            <w:r>
+              <w:rPr>
+                <w:noProof/>
+                <w:webHidden/>
+              </w:rPr>
+              <w:fldChar w:fldCharType="begin"/>
+            </w:r>
+            <w:r>
+              <w:rPr>
+                <w:noProof/>
+                <w:webHidden/>
+              </w:rPr>
+              <w:instrText xml:space="preserve"> PAGEREF _Toc71703284 \h </w:instrText>
+            </w:r>
+            <w:r>
+              <w:rPr>
+                <w:noProof/>
+                <w:webHidden/>
+              </w:rPr>
+            </w:r>
+            <w:r>
+              <w:rPr>
+                <w:noProof/>
+                <w:webHidden/>
+              </w:rPr>
+              <w:fldChar w:fldCharType="separate"/>
+            </w:r>
+            <w:r>
+              <w:rPr>
+                <w:noProof/>
+                <w:webHidden/>
+              </w:rPr>
+              <w:t>10</w:t>
+            </w:r>
+            <w:r>
+              <w:rPr>
+                <w:noProof/>
+                <w:webHidden/>
+              </w:rPr>
+              <w:fldChar w:fldCharType="end"/>
+            </w:r>
+          </w:hyperlink>
+        </w:p>
+        <w:p>
+          <w:pPr>
+            <w:pStyle w:val="TM2"/>
+            <w:tabs>
+              <w:tab w:val="right" w:leader="dot" w:pos="10762"/>
+            </w:tabs>
+            <w:rPr>
+              <w:noProof/>
+              <w:sz w:val="22"/>
+              <w:szCs w:val="22"/>
+              <w:lang w:eastAsia="fr-FR"/>
+            </w:rPr>
+          </w:pPr>
+          <w:hyperlink w:anchor="_Toc71703285" w:history="1">
+            <w:r>
+              <w:rPr>
+                <w:rStyle w:val="Lienhypertexte"/>
+                <w:noProof/>
+              </w:rPr>
+              <w:t>Définir le DAO</w:t>
+            </w:r>
+            <w:r>
+              <w:rPr>
+                <w:noProof/>
+                <w:webHidden/>
+              </w:rPr>
+              <w:tab/>
+            </w:r>
+            <w:r>
+              <w:rPr>
+                <w:noProof/>
+                <w:webHidden/>
+              </w:rPr>
+              <w:fldChar w:fldCharType="begin"/>
+            </w:r>
+            <w:r>
+              <w:rPr>
+                <w:noProof/>
+                <w:webHidden/>
+              </w:rPr>
+              <w:instrText xml:space="preserve"> PAGEREF _Toc71703285 \h </w:instrText>
+            </w:r>
+            <w:r>
+              <w:rPr>
+                <w:noProof/>
+                <w:webHidden/>
+              </w:rPr>
+            </w:r>
+            <w:r>
+              <w:rPr>
+                <w:noProof/>
+                <w:webHidden/>
+              </w:rPr>
+              <w:fldChar w:fldCharType="separate"/>
+            </w:r>
+            <w:r>
+              <w:rPr>
+                <w:noProof/>
+                <w:webHidden/>
+              </w:rPr>
+              <w:t>11</w:t>
+            </w:r>
+            <w:r>
+              <w:rPr>
+                <w:noProof/>
+                <w:webHidden/>
+              </w:rPr>
+              <w:fldChar w:fldCharType="end"/>
+            </w:r>
+          </w:hyperlink>
+        </w:p>
+        <w:p>
+          <w:pPr>
+            <w:pStyle w:val="TM2"/>
+            <w:tabs>
+              <w:tab w:val="right" w:leader="dot" w:pos="10762"/>
+            </w:tabs>
+            <w:rPr>
+              <w:noProof/>
+              <w:sz w:val="22"/>
+              <w:szCs w:val="22"/>
+              <w:lang w:eastAsia="fr-FR"/>
+            </w:rPr>
+          </w:pPr>
+          <w:hyperlink w:anchor="_Toc71703286" w:history="1">
+            <w:r>
+              <w:rPr>
+                <w:rStyle w:val="Lienhypertexte"/>
+                <w:noProof/>
+              </w:rPr>
+              <w:t>Utilisation de la couche DAL par la couche BLL</w:t>
+            </w:r>
+            <w:r>
+              <w:rPr>
+                <w:noProof/>
+                <w:webHidden/>
+              </w:rPr>
+              <w:tab/>
+            </w:r>
+            <w:r>
+              <w:rPr>
+                <w:noProof/>
+                <w:webHidden/>
+              </w:rPr>
+              <w:fldChar w:fldCharType="begin"/>
+            </w:r>
+            <w:r>
+              <w:rPr>
+                <w:noProof/>
+                <w:webHidden/>
+              </w:rPr>
+              <w:instrText xml:space="preserve"> PAGEREF _Toc71703286 \h </w:instrText>
+            </w:r>
+            <w:r>
+              <w:rPr>
+                <w:noProof/>
+                <w:webHidden/>
+              </w:rPr>
+            </w:r>
+            <w:r>
+              <w:rPr>
+                <w:noProof/>
+                <w:webHidden/>
+              </w:rPr>
+              <w:fldChar w:fldCharType="separate"/>
+            </w:r>
+            <w:r>
+              <w:rPr>
+                <w:noProof/>
+                <w:webHidden/>
+              </w:rPr>
+              <w:t>11</w:t>
+            </w:r>
+            <w:r>
+              <w:rPr>
+                <w:noProof/>
+                <w:webHidden/>
+              </w:rPr>
+              <w:fldChar w:fldCharType="end"/>
+            </w:r>
+          </w:hyperlink>
+        </w:p>
+        <w:p>
+          <w:pPr>
+            <w:pStyle w:val="TM1"/>
+            <w:tabs>
+              <w:tab w:val="right" w:leader="dot" w:pos="10762"/>
+            </w:tabs>
+            <w:rPr>
+              <w:noProof/>
+              <w:sz w:val="22"/>
+              <w:szCs w:val="22"/>
+              <w:lang w:eastAsia="fr-FR"/>
+            </w:rPr>
+          </w:pPr>
+          <w:hyperlink w:anchor="_Toc71703287" w:history="1">
+            <w:r>
+              <w:rPr>
+                <w:rStyle w:val="Lienhypertexte"/>
+                <w:noProof/>
+              </w:rPr>
+              <w:t>Développement de la couche BLL</w:t>
+            </w:r>
+            <w:r>
+              <w:rPr>
+                <w:noProof/>
+                <w:webHidden/>
+              </w:rPr>
+              <w:tab/>
+            </w:r>
+            <w:r>
+              <w:rPr>
+                <w:noProof/>
+                <w:webHidden/>
+              </w:rPr>
+              <w:fldChar w:fldCharType="begin"/>
+            </w:r>
+            <w:r>
+              <w:rPr>
+                <w:noProof/>
+                <w:webHidden/>
+              </w:rPr>
+              <w:instrText xml:space="preserve"> PAGEREF _Toc71703287 \h </w:instrText>
+            </w:r>
+            <w:r>
+              <w:rPr>
+                <w:noProof/>
+                <w:webHidden/>
+              </w:rPr>
+            </w:r>
+            <w:r>
+              <w:rPr>
+                <w:noProof/>
+                <w:webHidden/>
+              </w:rPr>
+              <w:fldChar w:fldCharType="separate"/>
+            </w:r>
+            <w:r>
+              <w:rPr>
+                <w:noProof/>
+                <w:webHidden/>
+              </w:rPr>
+              <w:t>11</w:t>
+            </w:r>
+            <w:r>
+              <w:rPr>
+                <w:noProof/>
+                <w:webHidden/>
+              </w:rPr>
+              <w:fldChar w:fldCharType="end"/>
+            </w:r>
+          </w:hyperlink>
+        </w:p>
+        <w:p>
+          <w:pPr>
+            <w:pStyle w:val="TM2"/>
+            <w:tabs>
+              <w:tab w:val="right" w:leader="dot" w:pos="10762"/>
+            </w:tabs>
+            <w:rPr>
+              <w:noProof/>
+              <w:sz w:val="22"/>
+              <w:szCs w:val="22"/>
+              <w:lang w:eastAsia="fr-FR"/>
+            </w:rPr>
+          </w:pPr>
+          <w:hyperlink w:anchor="_Toc71703288" w:history="1">
+            <w:r>
+              <w:rPr>
+                <w:rStyle w:val="Lienhypertexte"/>
+                <w:noProof/>
+              </w:rPr>
+              <w:t>Design pattern Singleton</w:t>
+            </w:r>
+            <w:r>
+              <w:rPr>
+                <w:noProof/>
+                <w:webHidden/>
+              </w:rPr>
+              <w:tab/>
+            </w:r>
+            <w:r>
+              <w:rPr>
+                <w:noProof/>
+                <w:webHidden/>
+              </w:rPr>
+              <w:fldChar w:fldCharType="begin"/>
+            </w:r>
+            <w:r>
+              <w:rPr>
+                <w:noProof/>
+                <w:webHidden/>
+              </w:rPr>
+              <w:instrText xml:space="preserve"> PAGEREF _Toc71703288 \h </w:instrText>
+            </w:r>
+            <w:r>
+              <w:rPr>
+                <w:noProof/>
+                <w:webHidden/>
+              </w:rPr>
+            </w:r>
+            <w:r>
+              <w:rPr>
+                <w:noProof/>
+                <w:webHidden/>
+              </w:rPr>
+              <w:fldChar w:fldCharType="separate"/>
+            </w:r>
+            <w:r>
+              <w:rPr>
+                <w:noProof/>
+                <w:webHidden/>
+              </w:rPr>
+              <w:t>11</w:t>
+            </w:r>
+            <w:r>
+              <w:rPr>
+                <w:noProof/>
+                <w:webHidden/>
+              </w:rPr>
+              <w:fldChar w:fldCharType="end"/>
+            </w:r>
+          </w:hyperlink>
+        </w:p>
+        <w:p>
+          <w:pPr>
+            <w:pStyle w:val="TM1"/>
+            <w:tabs>
+              <w:tab w:val="right" w:leader="dot" w:pos="10762"/>
+            </w:tabs>
+            <w:rPr>
+              <w:noProof/>
+              <w:sz w:val="22"/>
+              <w:szCs w:val="22"/>
+              <w:lang w:eastAsia="fr-FR"/>
+            </w:rPr>
+          </w:pPr>
+          <w:hyperlink w:anchor="_Toc71703289" w:history="1">
+            <w:r>
+              <w:rPr>
+                <w:rStyle w:val="Lienhypertexte"/>
+                <w:noProof/>
+              </w:rPr>
+              <w:t>Couche IHM</w:t>
+            </w:r>
+            <w:r>
+              <w:rPr>
+                <w:noProof/>
+                <w:webHidden/>
+              </w:rPr>
+              <w:tab/>
+            </w:r>
+            <w:r>
+              <w:rPr>
+                <w:noProof/>
+                <w:webHidden/>
+              </w:rPr>
+              <w:fldChar w:fldCharType="begin"/>
+            </w:r>
+            <w:r>
+              <w:rPr>
+                <w:noProof/>
+                <w:webHidden/>
+              </w:rPr>
+              <w:instrText xml:space="preserve"> PAGEREF _Toc71703289 \h </w:instrText>
+            </w:r>
+            <w:r>
+              <w:rPr>
+                <w:noProof/>
+                <w:webHidden/>
+              </w:rPr>
+            </w:r>
+            <w:r>
+              <w:rPr>
+                <w:noProof/>
+                <w:webHidden/>
+              </w:rPr>
+              <w:fldChar w:fldCharType="separate"/>
+            </w:r>
+            <w:r>
+              <w:rPr>
+                <w:noProof/>
+                <w:webHidden/>
+              </w:rPr>
+              <w:t>12</w:t>
+            </w:r>
+            <w:r>
+              <w:rPr>
+                <w:noProof/>
+                <w:webHidden/>
+              </w:rPr>
+              <w:fldChar w:fldCharType="end"/>
+            </w:r>
+          </w:hyperlink>
+        </w:p>
+        <w:p>
+          <w:pPr>
+            <w:pStyle w:val="TM2"/>
+            <w:tabs>
+              <w:tab w:val="right" w:leader="dot" w:pos="10762"/>
+            </w:tabs>
+            <w:rPr>
+              <w:noProof/>
+              <w:sz w:val="22"/>
+              <w:szCs w:val="22"/>
+              <w:lang w:eastAsia="fr-FR"/>
+            </w:rPr>
+          </w:pPr>
+          <w:hyperlink w:anchor="_Toc71703290" w:history="1">
+            <w:r>
+              <w:rPr>
+                <w:rStyle w:val="Lienhypertexte"/>
+                <w:noProof/>
+              </w:rPr>
+              <w:t>Création d’une premiere fenetre :</w:t>
+            </w:r>
+            <w:r>
+              <w:rPr>
+                <w:noProof/>
+                <w:webHidden/>
+              </w:rPr>
+              <w:tab/>
+            </w:r>
+            <w:r>
+              <w:rPr>
+                <w:noProof/>
+                <w:webHidden/>
+              </w:rPr>
+              <w:fldChar w:fldCharType="begin"/>
+            </w:r>
+            <w:r>
+              <w:rPr>
+                <w:noProof/>
+                <w:webHidden/>
+              </w:rPr>
+              <w:instrText xml:space="preserve"> PAGEREF _Toc71703290 \h </w:instrText>
+            </w:r>
+            <w:r>
+              <w:rPr>
+                <w:noProof/>
+                <w:webHidden/>
+              </w:rPr>
+            </w:r>
+            <w:r>
+              <w:rPr>
+                <w:noProof/>
+                <w:webHidden/>
+              </w:rPr>
+              <w:fldChar w:fldCharType="separate"/>
+            </w:r>
+            <w:r>
+              <w:rPr>
+                <w:noProof/>
+                <w:webHidden/>
+              </w:rPr>
+              <w:t>12</w:t>
+            </w:r>
+            <w:r>
+              <w:rPr>
+                <w:noProof/>
+                <w:webHidden/>
+              </w:rPr>
+              <w:fldChar w:fldCharType="end"/>
+            </w:r>
+          </w:hyperlink>
+        </w:p>
+        <w:p>
+          <w:pPr>
+            <w:pStyle w:val="TM2"/>
+            <w:tabs>
+              <w:tab w:val="right" w:leader="dot" w:pos="10762"/>
+            </w:tabs>
+            <w:rPr>
+              <w:noProof/>
+              <w:sz w:val="22"/>
+              <w:szCs w:val="22"/>
+              <w:lang w:eastAsia="fr-FR"/>
+            </w:rPr>
+          </w:pPr>
+          <w:hyperlink w:anchor="_Toc71703291" w:history="1">
+            <w:r>
+              <w:rPr>
+                <w:rStyle w:val="Lienhypertexte"/>
+                <w:noProof/>
+              </w:rPr>
+              <w:t>Les composants graphique</w:t>
+            </w:r>
+            <w:r>
+              <w:rPr>
+                <w:noProof/>
+                <w:webHidden/>
+              </w:rPr>
+              <w:tab/>
+            </w:r>
+            <w:r>
+              <w:rPr>
+                <w:noProof/>
+                <w:webHidden/>
+              </w:rPr>
+              <w:fldChar w:fldCharType="begin"/>
+            </w:r>
+            <w:r>
+              <w:rPr>
+                <w:noProof/>
+                <w:webHidden/>
+              </w:rPr>
+              <w:instrText xml:space="preserve"> PAGEREF _Toc71703291 \h </w:instrText>
+            </w:r>
+            <w:r>
+              <w:rPr>
+                <w:noProof/>
+                <w:webHidden/>
+              </w:rPr>
+            </w:r>
+            <w:r>
+              <w:rPr>
+                <w:noProof/>
+                <w:webHidden/>
+              </w:rPr>
+              <w:fldChar w:fldCharType="separate"/>
+            </w:r>
+            <w:r>
+              <w:rPr>
+                <w:noProof/>
+                <w:webHidden/>
+              </w:rPr>
+              <w:t>12</w:t>
+            </w:r>
+            <w:r>
+              <w:rPr>
+                <w:noProof/>
+                <w:webHidden/>
+              </w:rPr>
+              <w:fldChar w:fldCharType="end"/>
+            </w:r>
+          </w:hyperlink>
+        </w:p>
+        <w:p>
+          <w:pPr>
+            <w:pStyle w:val="TM2"/>
+            <w:tabs>
+              <w:tab w:val="right" w:leader="dot" w:pos="10762"/>
+            </w:tabs>
+            <w:rPr>
+              <w:noProof/>
+              <w:sz w:val="22"/>
+              <w:szCs w:val="22"/>
+              <w:lang w:eastAsia="fr-FR"/>
+            </w:rPr>
+          </w:pPr>
+          <w:hyperlink w:anchor="_Toc71703292" w:history="1">
+            <w:r>
+              <w:rPr>
+                <w:rStyle w:val="Lienhypertexte"/>
+                <w:noProof/>
+              </w:rPr>
+              <w:t>Placer les composants sur la JFrame : Les Layout</w:t>
+            </w:r>
+            <w:r>
+              <w:rPr>
+                <w:noProof/>
+                <w:webHidden/>
+              </w:rPr>
+              <w:tab/>
+            </w:r>
+            <w:r>
+              <w:rPr>
+                <w:noProof/>
+                <w:webHidden/>
+              </w:rPr>
+              <w:fldChar w:fldCharType="begin"/>
+            </w:r>
+            <w:r>
+              <w:rPr>
+                <w:noProof/>
+                <w:webHidden/>
+              </w:rPr>
+              <w:instrText xml:space="preserve"> PAGEREF _Toc71703292 \h </w:instrText>
+            </w:r>
+            <w:r>
+              <w:rPr>
+                <w:noProof/>
+                <w:webHidden/>
+              </w:rPr>
+            </w:r>
+            <w:r>
+              <w:rPr>
+                <w:noProof/>
+                <w:webHidden/>
+              </w:rPr>
+              <w:fldChar w:fldCharType="separate"/>
+            </w:r>
+            <w:r>
+              <w:rPr>
+                <w:noProof/>
+                <w:webHidden/>
+              </w:rPr>
+              <w:t>13</w:t>
+            </w:r>
+            <w:r>
+              <w:rPr>
+                <w:noProof/>
+                <w:webHidden/>
+              </w:rPr>
+              <w:fldChar w:fldCharType="end"/>
+            </w:r>
+          </w:hyperlink>
+        </w:p>
+        <w:p>
+          <w:pPr>
+            <w:pStyle w:val="TM2"/>
+            <w:tabs>
+              <w:tab w:val="right" w:leader="dot" w:pos="10762"/>
+            </w:tabs>
+            <w:rPr>
+              <w:noProof/>
+              <w:sz w:val="22"/>
+              <w:szCs w:val="22"/>
+              <w:lang w:eastAsia="fr-FR"/>
+            </w:rPr>
+          </w:pPr>
+          <w:hyperlink w:anchor="_Toc71703293" w:history="1">
+            <w:r>
+              <w:rPr>
+                <w:rStyle w:val="Lienhypertexte"/>
+                <w:noProof/>
+              </w:rPr>
+              <w:t>Les composants</w:t>
+            </w:r>
+            <w:r>
+              <w:rPr>
+                <w:noProof/>
+                <w:webHidden/>
+              </w:rPr>
+              <w:tab/>
+            </w:r>
+            <w:r>
+              <w:rPr>
+                <w:noProof/>
+                <w:webHidden/>
+              </w:rPr>
+              <w:fldChar w:fldCharType="begin"/>
+            </w:r>
+            <w:r>
+              <w:rPr>
+                <w:noProof/>
+                <w:webHidden/>
+              </w:rPr>
+              <w:instrText xml:space="preserve"> PAGEREF _Toc71703293 \h </w:instrText>
+            </w:r>
+            <w:r>
+              <w:rPr>
+                <w:noProof/>
+                <w:webHidden/>
+              </w:rPr>
+            </w:r>
+            <w:r>
+              <w:rPr>
+                <w:noProof/>
+                <w:webHidden/>
+              </w:rPr>
+              <w:fldChar w:fldCharType="separate"/>
+            </w:r>
+            <w:r>
+              <w:rPr>
+                <w:noProof/>
+                <w:webHidden/>
+              </w:rPr>
+              <w:t>13</w:t>
+            </w:r>
+            <w:r>
+              <w:rPr>
+                <w:noProof/>
+                <w:webHidden/>
+              </w:rPr>
+              <w:fldChar w:fldCharType="end"/>
+            </w:r>
+          </w:hyperlink>
+        </w:p>
+        <w:p>
+          <w:pPr>
+            <w:pStyle w:val="TM2"/>
+            <w:tabs>
+              <w:tab w:val="right" w:leader="dot" w:pos="10762"/>
+            </w:tabs>
+            <w:rPr>
+              <w:noProof/>
+              <w:sz w:val="22"/>
+              <w:szCs w:val="22"/>
+              <w:lang w:eastAsia="fr-FR"/>
+            </w:rPr>
+          </w:pPr>
+          <w:hyperlink w:anchor="_Toc71703294" w:history="1">
+            <w:r>
+              <w:rPr>
+                <w:rStyle w:val="Lienhypertexte"/>
+                <w:noProof/>
+              </w:rPr>
+              <w:t>Programmation evenementiel et design pattern Observer</w:t>
+            </w:r>
+            <w:r>
+              <w:rPr>
+                <w:noProof/>
+                <w:webHidden/>
+              </w:rPr>
+              <w:tab/>
+            </w:r>
+            <w:r>
+              <w:rPr>
+                <w:noProof/>
+                <w:webHidden/>
+              </w:rPr>
+              <w:fldChar w:fldCharType="begin"/>
+            </w:r>
+            <w:r>
+              <w:rPr>
+                <w:noProof/>
+                <w:webHidden/>
+              </w:rPr>
+              <w:instrText xml:space="preserve"> PAGEREF _Toc71703294 \h </w:instrText>
+            </w:r>
+            <w:r>
+              <w:rPr>
+                <w:noProof/>
+                <w:webHidden/>
+              </w:rPr>
+            </w:r>
+            <w:r>
+              <w:rPr>
+                <w:noProof/>
+                <w:webHidden/>
+              </w:rPr>
+              <w:fldChar w:fldCharType="separate"/>
+            </w:r>
+            <w:r>
+              <w:rPr>
+                <w:noProof/>
+                <w:webHidden/>
+              </w:rPr>
+              <w:t>13</w:t>
             </w:r>
             <w:r>
               <w:rPr>
@@ -1193,153 +2244,10 @@
     </w:p>
     <w:p>
       <w:pPr>
-        <w:jc w:val="both"/>
-        <w:rPr>
-          <w:i/>
-          <w:iCs/>
-          <w:sz w:val="18"/>
-          <w:szCs w:val="18"/>
-        </w:rPr>
-      </w:pPr>
-    </w:p>
-    <w:p>
-      <w:pPr>
-        <w:jc w:val="both"/>
-        <w:rPr>
-          <w:i/>
-          <w:iCs/>
-          <w:sz w:val="18"/>
-          <w:szCs w:val="18"/>
-        </w:rPr>
-      </w:pPr>
-    </w:p>
-    <w:p>
-      <w:pPr>
-        <w:jc w:val="both"/>
-        <w:rPr>
-          <w:i/>
-          <w:iCs/>
-          <w:sz w:val="18"/>
-          <w:szCs w:val="18"/>
-        </w:rPr>
-      </w:pPr>
-    </w:p>
-    <w:p>
-      <w:pPr>
-        <w:jc w:val="both"/>
-        <w:rPr>
-          <w:i/>
-          <w:iCs/>
-          <w:sz w:val="18"/>
-          <w:szCs w:val="18"/>
-        </w:rPr>
-      </w:pPr>
-    </w:p>
-    <w:p>
-      <w:pPr>
-        <w:jc w:val="both"/>
-        <w:rPr>
-          <w:i/>
-          <w:iCs/>
-          <w:sz w:val="18"/>
-          <w:szCs w:val="18"/>
-        </w:rPr>
-      </w:pPr>
-    </w:p>
-    <w:p>
-      <w:pPr>
-        <w:jc w:val="both"/>
-        <w:rPr>
-          <w:i/>
-          <w:iCs/>
-          <w:sz w:val="18"/>
-          <w:szCs w:val="18"/>
-        </w:rPr>
-      </w:pPr>
-    </w:p>
-    <w:p>
-      <w:pPr>
-        <w:jc w:val="both"/>
-        <w:rPr>
-          <w:i/>
-          <w:iCs/>
-          <w:sz w:val="18"/>
-          <w:szCs w:val="18"/>
-        </w:rPr>
-      </w:pPr>
-    </w:p>
-    <w:p>
-      <w:pPr>
-        <w:jc w:val="both"/>
-        <w:rPr>
-          <w:i/>
-          <w:iCs/>
-          <w:sz w:val="18"/>
-          <w:szCs w:val="18"/>
-        </w:rPr>
-      </w:pPr>
-    </w:p>
-    <w:p>
-      <w:pPr>
-        <w:jc w:val="both"/>
-        <w:rPr>
-          <w:i/>
-          <w:iCs/>
-          <w:sz w:val="18"/>
-          <w:szCs w:val="18"/>
-        </w:rPr>
-      </w:pPr>
-    </w:p>
-    <w:p>
-      <w:pPr>
-        <w:jc w:val="both"/>
-        <w:rPr>
-          <w:i/>
-          <w:iCs/>
-          <w:sz w:val="18"/>
-          <w:szCs w:val="18"/>
-        </w:rPr>
-      </w:pPr>
-    </w:p>
-    <w:p>
-      <w:pPr>
-        <w:jc w:val="both"/>
-        <w:rPr>
-          <w:i/>
-          <w:iCs/>
-          <w:sz w:val="18"/>
-          <w:szCs w:val="18"/>
-        </w:rPr>
-      </w:pPr>
-    </w:p>
-    <w:p>
-      <w:pPr>
-        <w:jc w:val="both"/>
-        <w:rPr>
-          <w:i/>
-          <w:iCs/>
-          <w:sz w:val="18"/>
-          <w:szCs w:val="18"/>
-        </w:rPr>
-      </w:pPr>
-    </w:p>
-    <w:p>
-      <w:pPr>
-        <w:jc w:val="both"/>
-        <w:rPr>
-          <w:i/>
-          <w:iCs/>
-          <w:sz w:val="18"/>
-          <w:szCs w:val="18"/>
-        </w:rPr>
-      </w:pPr>
-    </w:p>
-    <w:p>
-      <w:pPr>
         <w:pStyle w:val="Titre1"/>
         <w:jc w:val="both"/>
       </w:pPr>
-      <w:bookmarkStart w:id="0" w:name="_Toc71213413"/>
+      <w:bookmarkStart w:id="0" w:name="_Toc71703266"/>
       <w:r>
         <w:lastRenderedPageBreak/>
         <w:t>Base Java</w:t>
@@ -2313,7 +3221,7 @@
         <w:pStyle w:val="Titre1"/>
         <w:jc w:val="both"/>
       </w:pPr>
-      <w:bookmarkStart w:id="1" w:name="_Toc71213414"/>
+      <w:bookmarkStart w:id="1" w:name="_Toc71703267"/>
       <w:r>
         <w:lastRenderedPageBreak/>
         <w:t>La création de classes</w:t>
@@ -2713,7 +3621,7 @@
         <w:pStyle w:val="Titre1"/>
         <w:jc w:val="both"/>
       </w:pPr>
-      <w:bookmarkStart w:id="2" w:name="_Toc71213415"/>
+      <w:bookmarkStart w:id="2" w:name="_Toc71703268"/>
       <w:r>
         <w:t>Les associations</w:t>
       </w:r>
@@ -2879,7 +3787,7 @@
         <w:pStyle w:val="Titre1"/>
         <w:jc w:val="both"/>
       </w:pPr>
-      <w:bookmarkStart w:id="3" w:name="_Toc71213416"/>
+      <w:bookmarkStart w:id="3" w:name="_Toc71703269"/>
       <w:r>
         <w:lastRenderedPageBreak/>
         <w:t>L’héritage</w:t>
@@ -2990,9 +3898,9 @@
           <w:noProof/>
         </w:rPr>
         <w:drawing>
-          <wp:inline distT="0" distB="0" distL="0" distR="0" wp14:anchorId="4A7F41DE" wp14:editId="173CBF6A">
-            <wp:extent cx="6840220" cy="8375017"/>
-            <wp:effectExtent l="0" t="0" r="0" b="6985"/>
+          <wp:inline distT="0" distB="0" distL="0" distR="0" wp14:anchorId="4A7F41DE" wp14:editId="3E902BAD">
+            <wp:extent cx="6411433" cy="7850020"/>
+            <wp:effectExtent l="0" t="0" r="8890" b="0"/>
             <wp:docPr id="10" name="Image 10"/>
             <wp:cNvGraphicFramePr>
               <a:graphicFrameLocks xmlns:a="http://schemas.openxmlformats.org/drawingml/2006/main" noChangeAspect="1"/>
@@ -3019,7 +3927,7 @@
                   <pic:spPr>
                     <a:xfrm>
                       <a:off x="0" y="0"/>
-                      <a:ext cx="6840220" cy="8375017"/>
+                      <a:ext cx="6424681" cy="7866241"/>
                     </a:xfrm>
                     <a:prstGeom prst="rect">
                       <a:avLst/>
@@ -3068,40 +3976,40 @@
         <w:jc w:val="both"/>
       </w:pPr>
       <w:r>
+        <w:t xml:space="preserve">Le polymorphisme est la capacité d’une classe à utiliser </w:t>
+      </w:r>
+      <w:proofErr w:type="gramStart"/>
+      <w:r>
+        <w:t>les méthode</w:t>
+      </w:r>
+      <w:proofErr w:type="gramEnd"/>
+      <w:r>
+        <w:t xml:space="preserve"> les plus spécifique dans le cadre d’un appel par transtypage</w:t>
+      </w:r>
+    </w:p>
+    <w:p>
+      <w:pPr>
+        <w:jc w:val="both"/>
+      </w:pPr>
+      <w:r>
+        <w:t xml:space="preserve">Ex : a est de type A et b est de type B (qui hérite de A) si on utilise une méthode tel que (A) </w:t>
+      </w:r>
+      <w:proofErr w:type="spellStart"/>
+      <w:proofErr w:type="gramStart"/>
+      <w:r>
+        <w:t>b.method</w:t>
+      </w:r>
+      <w:proofErr w:type="spellEnd"/>
+      <w:proofErr w:type="gramEnd"/>
+    </w:p>
+    <w:p>
+      <w:pPr>
+        <w:pStyle w:val="Titre1"/>
+        <w:jc w:val="both"/>
+      </w:pPr>
+      <w:bookmarkStart w:id="4" w:name="_Toc71703270"/>
+      <w:r>
         <w:lastRenderedPageBreak/>
-        <w:t xml:space="preserve">Le polymorphisme est la capacité d’une classe à utiliser </w:t>
-      </w:r>
-      <w:proofErr w:type="gramStart"/>
-      <w:r>
-        <w:t>les méthode</w:t>
-      </w:r>
-      <w:proofErr w:type="gramEnd"/>
-      <w:r>
-        <w:t xml:space="preserve"> les plus spécifique dans le cadre d’un appel par transtypage</w:t>
-      </w:r>
-    </w:p>
-    <w:p>
-      <w:pPr>
-        <w:jc w:val="both"/>
-      </w:pPr>
-      <w:r>
-        <w:t xml:space="preserve">Ex : a est de type A et b est de type B (qui hérite de A) si on utilise une méthode tel que (A) </w:t>
-      </w:r>
-      <w:proofErr w:type="spellStart"/>
-      <w:proofErr w:type="gramStart"/>
-      <w:r>
-        <w:t>b.method</w:t>
-      </w:r>
-      <w:proofErr w:type="spellEnd"/>
-      <w:proofErr w:type="gramEnd"/>
-    </w:p>
-    <w:p>
-      <w:pPr>
-        <w:pStyle w:val="Titre1"/>
-        <w:jc w:val="both"/>
-      </w:pPr>
-      <w:bookmarkStart w:id="4" w:name="_Toc71213417"/>
-      <w:r>
         <w:t>Les classes abstraites, les méthodes abstraites et les interfaces</w:t>
       </w:r>
       <w:bookmarkEnd w:id="4"/>
@@ -3389,15 +4297,10 @@
     </w:p>
     <w:p>
       <w:pPr>
-        <w:jc w:val="both"/>
-      </w:pPr>
-    </w:p>
-    <w:p>
-      <w:pPr>
         <w:pStyle w:val="Titre1"/>
         <w:jc w:val="both"/>
       </w:pPr>
-      <w:bookmarkStart w:id="5" w:name="_Toc71213418"/>
+      <w:bookmarkStart w:id="5" w:name="_Toc71703271"/>
       <w:r>
         <w:t>Les exceptions</w:t>
       </w:r>
@@ -3785,11 +4688,54 @@
     </w:p>
     <w:p>
       <w:pPr>
+        <w:pStyle w:val="Paragraphedeliste"/>
+        <w:jc w:val="both"/>
+      </w:pPr>
+    </w:p>
+    <w:p>
+      <w:pPr>
+        <w:pStyle w:val="Paragraphedeliste"/>
+        <w:jc w:val="both"/>
+      </w:pPr>
+    </w:p>
+    <w:p>
+      <w:pPr>
+        <w:pStyle w:val="Paragraphedeliste"/>
+        <w:jc w:val="both"/>
+      </w:pPr>
+    </w:p>
+    <w:p>
+      <w:pPr>
+        <w:pStyle w:val="Paragraphedeliste"/>
+        <w:jc w:val="both"/>
+      </w:pPr>
+    </w:p>
+    <w:p>
+      <w:pPr>
+        <w:pStyle w:val="Paragraphedeliste"/>
+        <w:jc w:val="both"/>
+      </w:pPr>
+    </w:p>
+    <w:p>
+      <w:pPr>
+        <w:pStyle w:val="Paragraphedeliste"/>
+        <w:jc w:val="both"/>
+      </w:pPr>
+    </w:p>
+    <w:p>
+      <w:pPr>
+        <w:pStyle w:val="Paragraphedeliste"/>
+        <w:jc w:val="both"/>
+      </w:pPr>
+    </w:p>
+    <w:p>
+      <w:pPr>
         <w:pStyle w:val="Titre1"/>
         <w:jc w:val="both"/>
       </w:pPr>
-      <w:bookmarkStart w:id="6" w:name="_Toc71213419"/>
-      <w:r>
+      <w:bookmarkStart w:id="6" w:name="_Toc71703272"/>
+      <w:r>
+        <w:lastRenderedPageBreak/>
         <w:t>Les énumérations</w:t>
       </w:r>
       <w:bookmarkEnd w:id="6"/>
@@ -3799,7 +4745,6 @@
         <w:jc w:val="both"/>
       </w:pPr>
       <w:r>
-        <w:lastRenderedPageBreak/>
         <w:t xml:space="preserve">Une </w:t>
       </w:r>
       <w:proofErr w:type="spellStart"/>
@@ -3875,18 +4820,19 @@
         <w:pStyle w:val="Titre1"/>
         <w:jc w:val="both"/>
       </w:pPr>
-      <w:bookmarkStart w:id="7" w:name="_Toc71213420"/>
+      <w:bookmarkStart w:id="7" w:name="_Toc71703273"/>
       <w:r>
         <w:t>La généricité</w:t>
       </w:r>
       <w:bookmarkEnd w:id="7"/>
     </w:p>
+    <w:p/>
     <w:p>
       <w:pPr>
         <w:pStyle w:val="Titre2"/>
         <w:jc w:val="both"/>
       </w:pPr>
-      <w:bookmarkStart w:id="8" w:name="_Toc71213421"/>
+      <w:bookmarkStart w:id="8" w:name="_Toc71703274"/>
       <w:r>
         <w:t>Les collections</w:t>
       </w:r>
@@ -3986,10 +4932,15 @@
     </w:p>
     <w:p>
       <w:pPr>
+        <w:jc w:val="both"/>
+      </w:pPr>
+    </w:p>
+    <w:p>
+      <w:pPr>
         <w:pStyle w:val="Titre3"/>
         <w:jc w:val="both"/>
       </w:pPr>
-      <w:bookmarkStart w:id="9" w:name="_Toc71213422"/>
+      <w:bookmarkStart w:id="9" w:name="_Toc71703275"/>
       <w:r>
         <w:t>C</w:t>
       </w:r>
@@ -4054,10 +5005,15 @@
     </w:p>
     <w:p>
       <w:pPr>
+        <w:jc w:val="both"/>
+      </w:pPr>
+    </w:p>
+    <w:p>
+      <w:pPr>
         <w:pStyle w:val="Titre3"/>
         <w:jc w:val="both"/>
       </w:pPr>
-      <w:bookmarkStart w:id="10" w:name="_Toc71213423"/>
+      <w:bookmarkStart w:id="10" w:name="_Toc71703276"/>
       <w:r>
         <w:t>Collection de type clé valeur</w:t>
       </w:r>
@@ -4119,11 +5075,22 @@
     </w:p>
     <w:p>
       <w:pPr>
+        <w:jc w:val="both"/>
+      </w:pPr>
+    </w:p>
+    <w:p>
+      <w:pPr>
+        <w:jc w:val="both"/>
+      </w:pPr>
+    </w:p>
+    <w:p>
+      <w:pPr>
         <w:pStyle w:val="Titre2"/>
         <w:jc w:val="both"/>
       </w:pPr>
-      <w:bookmarkStart w:id="11" w:name="_Toc71213424"/>
-      <w:r>
+      <w:bookmarkStart w:id="11" w:name="_Toc71703277"/>
+      <w:r>
+        <w:lastRenderedPageBreak/>
         <w:t>Les classes générique</w:t>
       </w:r>
       <w:bookmarkEnd w:id="11"/>
@@ -4286,7 +5253,6 @@
         <w:rPr>
           <w:noProof/>
         </w:rPr>
-        <w:lastRenderedPageBreak/>
         <w:drawing>
           <wp:inline distT="0" distB="0" distL="0" distR="0" wp14:anchorId="3E4EBAB9" wp14:editId="6C43030F">
             <wp:extent cx="4381500" cy="846182"/>
@@ -4436,7 +5402,7 @@
         <w:pStyle w:val="Titre2"/>
         <w:jc w:val="both"/>
       </w:pPr>
-      <w:bookmarkStart w:id="12" w:name="_Toc71213425"/>
+      <w:bookmarkStart w:id="12" w:name="_Toc71703278"/>
       <w:r>
         <w:t>Les méthodes générique</w:t>
       </w:r>
@@ -4602,11 +5568,22 @@
     </w:p>
     <w:p>
       <w:pPr>
+        <w:jc w:val="both"/>
+      </w:pPr>
+    </w:p>
+    <w:p>
+      <w:pPr>
+        <w:jc w:val="both"/>
+      </w:pPr>
+    </w:p>
+    <w:p>
+      <w:pPr>
         <w:pStyle w:val="Titre1"/>
         <w:jc w:val="both"/>
       </w:pPr>
-      <w:bookmarkStart w:id="13" w:name="_Toc71213426"/>
-      <w:r>
+      <w:bookmarkStart w:id="13" w:name="_Toc71703279"/>
+      <w:r>
+        <w:lastRenderedPageBreak/>
         <w:t>L’architecture en couches</w:t>
       </w:r>
       <w:bookmarkEnd w:id="13"/>
@@ -4870,11 +5847,7 @@
       </w:r>
       <w:proofErr w:type="spellEnd"/>
       <w:r>
-        <w:t xml:space="preserve"> récupérer des utilisateurs sans avoir connaissance de </w:t>
-      </w:r>
-      <w:r>
-        <w:lastRenderedPageBreak/>
-        <w:t>comment cela est récupéré. Cela permet par exemple de modifier la base de données (migration vers un autre) en ne modifiant que la couche concerné).</w:t>
+        <w:t xml:space="preserve"> récupérer des utilisateurs sans avoir connaissance de comment cela est récupéré. Cela permet par exemple de modifier la base de données (migration vers un autre) en ne modifiant que la couche concerné).</w:t>
       </w:r>
     </w:p>
     <w:p>
@@ -5047,12 +6020,24 @@
     </w:p>
     <w:p>
       <w:pPr>
+        <w:pStyle w:val="Paragraphedeliste"/>
+        <w:numPr>
+          <w:ilvl w:val="0"/>
+          <w:numId w:val="4"/>
+        </w:numPr>
+        <w:jc w:val="both"/>
+      </w:pPr>
+    </w:p>
+    <w:p>
+      <w:pPr>
         <w:pStyle w:val="Titre1"/>
         <w:jc w:val="both"/>
       </w:pPr>
+      <w:bookmarkStart w:id="14" w:name="_Toc71703280"/>
       <w:r>
         <w:t>Développement de la couche BO (Business Objects)</w:t>
       </w:r>
+      <w:bookmarkEnd w:id="14"/>
     </w:p>
     <w:p>
       <w:pPr>
@@ -5158,12 +6143,19 @@
     </w:p>
     <w:p>
       <w:pPr>
+        <w:jc w:val="both"/>
+      </w:pPr>
+    </w:p>
+    <w:p>
+      <w:pPr>
         <w:pStyle w:val="Titre1"/>
         <w:jc w:val="both"/>
       </w:pPr>
+      <w:bookmarkStart w:id="15" w:name="_Toc71703281"/>
       <w:r>
         <w:t>Développement de la couche DAL</w:t>
       </w:r>
+      <w:bookmarkEnd w:id="15"/>
     </w:p>
     <w:p>
       <w:pPr>
@@ -5418,9 +6410,10 @@
         <w:jc w:val="both"/>
         <w:textAlignment w:val="baseline"/>
         <w:rPr>
-          <w:rFonts w:ascii="Segoe UI" w:hAnsi="Segoe UI" w:cs="Segoe UI"/>
-          <w:sz w:val="18"/>
-          <w:szCs w:val="18"/>
+          <w:rStyle w:val="eop"/>
+          <w:rFonts w:ascii="Calibri" w:hAnsi="Calibri" w:cs="Calibri"/>
+          <w:sz w:val="20"/>
+          <w:szCs w:val="20"/>
         </w:rPr>
       </w:pPr>
       <w:r>
@@ -5493,6 +6486,65 @@
     <w:p>
       <w:pPr>
         <w:pStyle w:val="paragraph"/>
+        <w:spacing w:before="0" w:beforeAutospacing="0" w:after="0" w:afterAutospacing="0"/>
+        <w:ind w:left="360"/>
+        <w:jc w:val="both"/>
+        <w:textAlignment w:val="baseline"/>
+        <w:rPr>
+          <w:rStyle w:val="eop"/>
+          <w:rFonts w:ascii="Calibri" w:hAnsi="Calibri" w:cs="Calibri"/>
+          <w:sz w:val="20"/>
+          <w:szCs w:val="20"/>
+        </w:rPr>
+      </w:pPr>
+    </w:p>
+    <w:p>
+      <w:pPr>
+        <w:pStyle w:val="paragraph"/>
+        <w:spacing w:before="0" w:beforeAutospacing="0" w:after="0" w:afterAutospacing="0"/>
+        <w:ind w:left="360"/>
+        <w:jc w:val="both"/>
+        <w:textAlignment w:val="baseline"/>
+        <w:rPr>
+          <w:rStyle w:val="eop"/>
+          <w:rFonts w:ascii="Calibri" w:hAnsi="Calibri" w:cs="Calibri"/>
+          <w:sz w:val="20"/>
+          <w:szCs w:val="20"/>
+        </w:rPr>
+      </w:pPr>
+    </w:p>
+    <w:p>
+      <w:pPr>
+        <w:pStyle w:val="paragraph"/>
+        <w:spacing w:before="0" w:beforeAutospacing="0" w:after="0" w:afterAutospacing="0"/>
+        <w:ind w:left="360"/>
+        <w:jc w:val="both"/>
+        <w:textAlignment w:val="baseline"/>
+        <w:rPr>
+          <w:rStyle w:val="eop"/>
+          <w:rFonts w:ascii="Calibri" w:hAnsi="Calibri" w:cs="Calibri"/>
+          <w:sz w:val="20"/>
+          <w:szCs w:val="20"/>
+        </w:rPr>
+      </w:pPr>
+    </w:p>
+    <w:p>
+      <w:pPr>
+        <w:pStyle w:val="paragraph"/>
+        <w:spacing w:before="0" w:beforeAutospacing="0" w:after="0" w:afterAutospacing="0"/>
+        <w:ind w:left="360"/>
+        <w:jc w:val="both"/>
+        <w:textAlignment w:val="baseline"/>
+        <w:rPr>
+          <w:rFonts w:ascii="Segoe UI" w:hAnsi="Segoe UI" w:cs="Segoe UI"/>
+          <w:sz w:val="18"/>
+          <w:szCs w:val="18"/>
+        </w:rPr>
+      </w:pPr>
+    </w:p>
+    <w:p>
+      <w:pPr>
+        <w:pStyle w:val="paragraph"/>
         <w:numPr>
           <w:ilvl w:val="0"/>
           <w:numId w:val="5"/>
@@ -5697,7 +6749,6 @@
           <w:szCs w:val="20"/>
           <w:lang w:eastAsia="en-US"/>
         </w:rPr>
-        <w:lastRenderedPageBreak/>
         <w:drawing>
           <wp:inline distT="0" distB="0" distL="0" distR="0" wp14:anchorId="6417B198" wp14:editId="341D67AE">
             <wp:extent cx="6840220" cy="2732405"/>
@@ -5921,9 +6972,11 @@
         <w:pStyle w:val="Titre2"/>
         <w:jc w:val="both"/>
       </w:pPr>
+      <w:bookmarkStart w:id="16" w:name="_Toc71703282"/>
       <w:r>
         <w:t>Procedure stocké</w:t>
       </w:r>
+      <w:bookmarkEnd w:id="16"/>
       <w:r>
         <w:t xml:space="preserve"> </w:t>
       </w:r>
@@ -6015,9 +7068,12 @@
         <w:pStyle w:val="Titre2"/>
         <w:jc w:val="both"/>
       </w:pPr>
-      <w:r>
+      <w:bookmarkStart w:id="17" w:name="_Toc71703283"/>
+      <w:r>
+        <w:lastRenderedPageBreak/>
         <w:t>Transaction</w:t>
       </w:r>
+      <w:bookmarkEnd w:id="17"/>
     </w:p>
     <w:p>
       <w:pPr>
@@ -6099,10 +7155,11 @@
         <w:pStyle w:val="Titre2"/>
         <w:jc w:val="both"/>
       </w:pPr>
-      <w:r>
-        <w:lastRenderedPageBreak/>
+      <w:bookmarkStart w:id="18" w:name="_Toc71703284"/>
+      <w:r>
         <w:t>Externaliser une chaine de connexion</w:t>
       </w:r>
+      <w:bookmarkEnd w:id="18"/>
     </w:p>
     <w:p>
       <w:pPr>
@@ -6367,10 +7424,12 @@
         <w:pStyle w:val="Titre2"/>
         <w:jc w:val="both"/>
       </w:pPr>
+      <w:bookmarkStart w:id="19" w:name="_Toc71703285"/>
       <w:r>
         <w:rPr>
           <w:noProof/>
         </w:rPr>
+        <w:lastRenderedPageBreak/>
         <w:drawing>
           <wp:anchor distT="0" distB="0" distL="114300" distR="114300" simplePos="0" relativeHeight="251664896" behindDoc="0" locked="0" layoutInCell="1" allowOverlap="1" wp14:anchorId="01E597F9" wp14:editId="6E903B26">
             <wp:simplePos x="0" y="0"/>
@@ -6432,6 +7491,7 @@
       <w:r>
         <w:t>Définir le DAO</w:t>
       </w:r>
+      <w:bookmarkEnd w:id="19"/>
     </w:p>
     <w:p>
       <w:pPr>
@@ -6452,9 +7512,11 @@
         <w:pStyle w:val="Titre2"/>
         <w:jc w:val="both"/>
       </w:pPr>
+      <w:bookmarkStart w:id="20" w:name="_Toc71703286"/>
       <w:r>
         <w:t>Utilisation de la couche DAL par la couche BLL</w:t>
       </w:r>
+      <w:bookmarkEnd w:id="20"/>
     </w:p>
     <w:p>
       <w:pPr>
@@ -6563,7 +7625,6 @@
         <w:jc w:val="both"/>
       </w:pPr>
       <w:r>
-        <w:lastRenderedPageBreak/>
         <w:t xml:space="preserve">Créer une classe </w:t>
       </w:r>
       <w:r>
@@ -6850,9 +7911,11 @@
         <w:pStyle w:val="Titre1"/>
         <w:jc w:val="both"/>
       </w:pPr>
+      <w:bookmarkStart w:id="21" w:name="_Toc71703287"/>
       <w:r>
         <w:t>Développement de la couche BLL</w:t>
       </w:r>
+      <w:bookmarkEnd w:id="21"/>
     </w:p>
     <w:p>
       <w:pPr>
@@ -6993,9 +8056,11 @@
         <w:pStyle w:val="Titre2"/>
         <w:jc w:val="both"/>
       </w:pPr>
+      <w:bookmarkStart w:id="22" w:name="_Toc71703288"/>
       <w:r>
         <w:t>Design pattern Singleton</w:t>
       </w:r>
+      <w:bookmarkEnd w:id="22"/>
     </w:p>
     <w:p>
       <w:pPr>
@@ -7217,11 +8282,19 @@
     </w:p>
     <w:p>
       <w:pPr>
+        <w:jc w:val="both"/>
+      </w:pPr>
+    </w:p>
+    <w:p>
+      <w:pPr>
         <w:pStyle w:val="Titre1"/>
       </w:pPr>
-      <w:r>
+      <w:bookmarkStart w:id="23" w:name="_Toc71703289"/>
+      <w:r>
+        <w:lastRenderedPageBreak/>
         <w:t>Couche IHM</w:t>
       </w:r>
+      <w:bookmarkEnd w:id="23"/>
     </w:p>
     <w:p>
       <w:pPr>
@@ -7506,10 +8579,11 @@
       <w:pPr>
         <w:pStyle w:val="Titre2"/>
       </w:pPr>
-      <w:r>
-        <w:lastRenderedPageBreak/>
+      <w:bookmarkStart w:id="24" w:name="_Toc71703290"/>
+      <w:r>
         <w:t>Création d’une premiere fenetre :</w:t>
       </w:r>
+      <w:bookmarkEnd w:id="24"/>
     </w:p>
     <w:p>
       <w:r>
@@ -7643,9 +8717,11 @@
       <w:pPr>
         <w:pStyle w:val="Titre2"/>
       </w:pPr>
+      <w:bookmarkStart w:id="25" w:name="_Toc71703291"/>
       <w:r>
         <w:t>Les composants graphique</w:t>
       </w:r>
+      <w:bookmarkEnd w:id="25"/>
     </w:p>
     <w:p>
       <w:pPr>
@@ -7812,11 +8888,19 @@
     </w:p>
     <w:p>
       <w:pPr>
+        <w:jc w:val="both"/>
+      </w:pPr>
+    </w:p>
+    <w:p>
+      <w:pPr>
         <w:pStyle w:val="Titre2"/>
       </w:pPr>
-      <w:r>
+      <w:bookmarkStart w:id="26" w:name="_Toc71703292"/>
+      <w:r>
+        <w:lastRenderedPageBreak/>
         <w:t>Placer les composants sur la JFrame : Les Layout</w:t>
       </w:r>
+      <w:bookmarkEnd w:id="26"/>
     </w:p>
     <w:p>
       <w:pPr>
@@ -8246,10 +9330,11 @@
       <w:pPr>
         <w:pStyle w:val="Titre2"/>
       </w:pPr>
-      <w:r>
-        <w:lastRenderedPageBreak/>
+      <w:bookmarkStart w:id="27" w:name="_Toc71703293"/>
+      <w:r>
         <w:t>Les composants</w:t>
       </w:r>
+      <w:bookmarkEnd w:id="27"/>
     </w:p>
     <w:p>
       <w:pPr>
@@ -8260,8 +9345,75 @@
         </w:rPr>
       </w:pPr>
       <w:r>
+        <w:rPr>
+          <w:i/>
+          <w:iCs/>
+          <w:noProof/>
+        </w:rPr>
         <w:drawing>
-          <wp:anchor distT="0" distB="0" distL="114300" distR="114300" simplePos="0" relativeHeight="251672064" behindDoc="0" locked="0" layoutInCell="1" allowOverlap="1" wp14:anchorId="28F23BA6" wp14:editId="503ED0A3">
+          <wp:anchor distT="0" distB="0" distL="114300" distR="114300" simplePos="0" relativeHeight="251671040" behindDoc="0" locked="0" layoutInCell="1" allowOverlap="1" wp14:anchorId="67EC08A1" wp14:editId="726031C3">
+            <wp:simplePos x="0" y="0"/>
+            <wp:positionH relativeFrom="page">
+              <wp:posOffset>3841351</wp:posOffset>
+            </wp:positionH>
+            <wp:positionV relativeFrom="paragraph">
+              <wp:posOffset>118745</wp:posOffset>
+            </wp:positionV>
+            <wp:extent cx="3495675" cy="1347386"/>
+            <wp:effectExtent l="0" t="0" r="0" b="5715"/>
+            <wp:wrapThrough wrapText="bothSides">
+              <wp:wrapPolygon edited="0">
+                <wp:start x="0" y="0"/>
+                <wp:lineTo x="0" y="21386"/>
+                <wp:lineTo x="21423" y="21386"/>
+                <wp:lineTo x="21423" y="0"/>
+                <wp:lineTo x="0" y="0"/>
+              </wp:wrapPolygon>
+            </wp:wrapThrough>
+            <wp:docPr id="39" name="Image 39"/>
+            <wp:cNvGraphicFramePr>
+              <a:graphicFrameLocks xmlns:a="http://schemas.openxmlformats.org/drawingml/2006/main" noChangeAspect="1"/>
+            </wp:cNvGraphicFramePr>
+            <a:graphic xmlns:a="http://schemas.openxmlformats.org/drawingml/2006/main">
+              <a:graphicData uri="http://schemas.openxmlformats.org/drawingml/2006/picture">
+                <pic:pic xmlns:pic="http://schemas.openxmlformats.org/drawingml/2006/picture">
+                  <pic:nvPicPr>
+                    <pic:cNvPr id="1" name=""/>
+                    <pic:cNvPicPr/>
+                  </pic:nvPicPr>
+                  <pic:blipFill>
+                    <a:blip r:embed="rId50" cstate="print">
+                      <a:extLst>
+                        <a:ext uri="{28A0092B-C50C-407E-A947-70E740481C1C}">
+                          <a14:useLocalDpi xmlns:a14="http://schemas.microsoft.com/office/drawing/2010/main" val="0"/>
+                        </a:ext>
+                      </a:extLst>
+                    </a:blip>
+                    <a:stretch>
+                      <a:fillRect/>
+                    </a:stretch>
+                  </pic:blipFill>
+                  <pic:spPr>
+                    <a:xfrm>
+                      <a:off x="0" y="0"/>
+                      <a:ext cx="3495675" cy="1347386"/>
+                    </a:xfrm>
+                    <a:prstGeom prst="rect">
+                      <a:avLst/>
+                    </a:prstGeom>
+                  </pic:spPr>
+                </pic:pic>
+              </a:graphicData>
+            </a:graphic>
+          </wp:anchor>
+        </w:drawing>
+      </w:r>
+      <w:r>
+        <w:rPr>
+          <w:noProof/>
+        </w:rPr>
+        <w:drawing>
+          <wp:anchor distT="0" distB="0" distL="114300" distR="114300" simplePos="0" relativeHeight="251672064" behindDoc="0" locked="0" layoutInCell="1" allowOverlap="1" wp14:anchorId="28F23BA6" wp14:editId="68DB2A16">
             <wp:simplePos x="0" y="0"/>
             <wp:positionH relativeFrom="margin">
               <wp:align>left</wp:align>
@@ -8292,7 +9444,7 @@
                     <pic:cNvPicPr/>
                   </pic:nvPicPr>
                   <pic:blipFill>
-                    <a:blip r:embed="rId50">
+                    <a:blip r:embed="rId51">
                       <a:extLst>
                         <a:ext uri="{28A0092B-C50C-407E-A947-70E740481C1C}">
                           <a14:useLocalDpi xmlns:a14="http://schemas.microsoft.com/office/drawing/2010/main" val="0"/>
@@ -8326,116 +9478,63 @@
           <w:i/>
           <w:iCs/>
         </w:rPr>
-        <w:drawing>
-          <wp:anchor distT="0" distB="0" distL="114300" distR="114300" simplePos="0" relativeHeight="251671040" behindDoc="0" locked="0" layoutInCell="1" allowOverlap="1" wp14:anchorId="67EC08A1" wp14:editId="118345F2">
-            <wp:simplePos x="0" y="0"/>
-            <wp:positionH relativeFrom="page">
-              <wp:align>right</wp:align>
-            </wp:positionH>
-            <wp:positionV relativeFrom="paragraph">
-              <wp:posOffset>118745</wp:posOffset>
-            </wp:positionV>
-            <wp:extent cx="3495675" cy="1347386"/>
-            <wp:effectExtent l="0" t="0" r="0" b="5715"/>
-            <wp:wrapThrough wrapText="bothSides">
-              <wp:wrapPolygon edited="0">
-                <wp:start x="0" y="0"/>
-                <wp:lineTo x="0" y="21386"/>
-                <wp:lineTo x="21423" y="21386"/>
-                <wp:lineTo x="21423" y="0"/>
-                <wp:lineTo x="0" y="0"/>
-              </wp:wrapPolygon>
-            </wp:wrapThrough>
-            <wp:docPr id="39" name="Image 39"/>
-            <wp:cNvGraphicFramePr>
-              <a:graphicFrameLocks xmlns:a="http://schemas.openxmlformats.org/drawingml/2006/main" noChangeAspect="1"/>
-            </wp:cNvGraphicFramePr>
-            <a:graphic xmlns:a="http://schemas.openxmlformats.org/drawingml/2006/main">
-              <a:graphicData uri="http://schemas.openxmlformats.org/drawingml/2006/picture">
-                <pic:pic xmlns:pic="http://schemas.openxmlformats.org/drawingml/2006/picture">
-                  <pic:nvPicPr>
-                    <pic:cNvPr id="1" name=""/>
-                    <pic:cNvPicPr/>
-                  </pic:nvPicPr>
-                  <pic:blipFill>
-                    <a:blip r:embed="rId51" cstate="print">
-                      <a:extLst>
-                        <a:ext uri="{28A0092B-C50C-407E-A947-70E740481C1C}">
-                          <a14:useLocalDpi xmlns:a14="http://schemas.microsoft.com/office/drawing/2010/main" val="0"/>
-                        </a:ext>
-                      </a:extLst>
-                    </a:blip>
-                    <a:stretch>
-                      <a:fillRect/>
-                    </a:stretch>
-                  </pic:blipFill>
-                  <pic:spPr>
-                    <a:xfrm>
-                      <a:off x="0" y="0"/>
-                      <a:ext cx="3495675" cy="1347386"/>
-                    </a:xfrm>
-                    <a:prstGeom prst="rect">
-                      <a:avLst/>
-                    </a:prstGeom>
-                  </pic:spPr>
-                </pic:pic>
-              </a:graphicData>
-            </a:graphic>
-          </wp:anchor>
-        </w:drawing>
-      </w:r>
+        <w:t xml:space="preserve"> Ci-contre les principaux composants de </w:t>
+      </w:r>
+      <w:proofErr w:type="gramStart"/>
       <w:r>
         <w:rPr>
           <w:i/>
           <w:iCs/>
         </w:rPr>
-        <w:t xml:space="preserve"> Ci-contre les principaux composants de </w:t>
-      </w:r>
-      <w:proofErr w:type="gramStart"/>
+        <w:t>Swing.</w:t>
+      </w:r>
       <w:r>
         <w:rPr>
           <w:i/>
           <w:iCs/>
         </w:rPr>
-        <w:t>Swing.</w:t>
-      </w:r>
+        <w:t>=</w:t>
+      </w:r>
+      <w:proofErr w:type="gramEnd"/>
       <w:r>
         <w:rPr>
           <w:i/>
           <w:iCs/>
         </w:rPr>
-        <w:t>=</w:t>
-      </w:r>
-      <w:proofErr w:type="gramEnd"/>
-      <w:r>
+        <w:t>&gt;</w:t>
+      </w:r>
+    </w:p>
+    <w:p>
+      <w:pPr>
+        <w:jc w:val="both"/>
+      </w:pPr>
+    </w:p>
+    <w:p>
+      <w:pPr>
+        <w:jc w:val="both"/>
         <w:rPr>
           <w:i/>
           <w:iCs/>
         </w:rPr>
-        <w:t>&gt;</w:t>
-      </w:r>
-    </w:p>
-    <w:p>
-      <w:pPr>
-        <w:jc w:val="both"/>
-      </w:pPr>
-    </w:p>
-    <w:p>
-      <w:pPr>
-        <w:jc w:val="both"/>
+      </w:pPr>
+      <w:r>
         <w:rPr>
           <w:i/>
           <w:iCs/>
         </w:rPr>
-      </w:pPr>
-      <w:r>
-        <w:rPr>
+        <w:t xml:space="preserve">Il est conseiller d’ajouter tous les boutons dans un </w:t>
+      </w:r>
+      <w:proofErr w:type="spellStart"/>
+      <w:r>
+        <w:rPr>
+          <w:b/>
+          <w:bCs/>
           <w:i/>
           <w:iCs/>
         </w:rPr>
-        <w:t xml:space="preserve">Il est conseiller d’ajouter tous les boutons dans un </w:t>
-      </w:r>
-      <w:proofErr w:type="spellStart"/>
+        <w:t>JPanel</w:t>
+      </w:r>
+      <w:proofErr w:type="spellEnd"/>
       <w:r>
         <w:rPr>
           <w:b/>
@@ -8443,23 +9542,13 @@
           <w:i/>
           <w:iCs/>
         </w:rPr>
-        <w:t>JPanel</w:t>
-      </w:r>
-      <w:proofErr w:type="spellEnd"/>
-      <w:r>
-        <w:rPr>
-          <w:b/>
-          <w:bCs/>
+        <w:t xml:space="preserve"> </w:t>
+      </w:r>
+      <w:r>
+        <w:rPr>
           <w:i/>
           <w:iCs/>
         </w:rPr>
-        <w:t xml:space="preserve"> </w:t>
-      </w:r>
-      <w:r>
-        <w:rPr>
-          <w:i/>
-          <w:iCs/>
-        </w:rPr>
         <w:t>spécifique</w:t>
       </w:r>
     </w:p>
@@ -8475,23 +9564,20 @@
       <w:pPr>
         <w:pStyle w:val="Titre2"/>
       </w:pPr>
-      <w:r>
-        <w:t xml:space="preserve">Programmation </w:t>
-      </w:r>
-      <w:proofErr w:type="spellStart"/>
-      <w:r>
-        <w:t>evenementiel</w:t>
-      </w:r>
-      <w:proofErr w:type="spellEnd"/>
-      <w:r>
-        <w:t xml:space="preserve"> et design pattern Observer</w:t>
-      </w:r>
-    </w:p>
-    <w:p>
-      <w:pPr>
-        <w:jc w:val="both"/>
-      </w:pPr>
-      <w:r>
+      <w:bookmarkStart w:id="28" w:name="_Toc71703294"/>
+      <w:r>
+        <w:t>Programmation evenementiel et design pattern Observer</w:t>
+      </w:r>
+      <w:bookmarkEnd w:id="28"/>
+    </w:p>
+    <w:p>
+      <w:pPr>
+        <w:jc w:val="both"/>
+      </w:pPr>
+      <w:r>
+        <w:rPr>
+          <w:noProof/>
+        </w:rPr>
         <w:drawing>
           <wp:inline distT="0" distB="0" distL="0" distR="0" wp14:anchorId="2C80EBA7" wp14:editId="4ED2A028">
             <wp:extent cx="5052886" cy="1619250"/>
@@ -8566,6 +9652,9 @@
         <w:jc w:val="both"/>
       </w:pPr>
       <w:r>
+        <w:rPr>
+          <w:noProof/>
+        </w:rPr>
         <w:drawing>
           <wp:inline distT="0" distB="0" distL="0" distR="0" wp14:anchorId="56C3C424" wp14:editId="120D5D41">
             <wp:extent cx="5219700" cy="760762"/>
@@ -8606,16 +9695,37 @@
     <w:p>
       <w:pPr>
         <w:jc w:val="both"/>
-        <w:rPr>
-          <w:b/>
-          <w:bCs/>
-        </w:rPr>
-      </w:pPr>
-      <w:r>
-        <w:rPr>
-          <w:b/>
-          <w:bCs/>
-        </w:rPr>
+      </w:pPr>
+    </w:p>
+    <w:p>
+      <w:pPr>
+        <w:jc w:val="both"/>
+      </w:pPr>
+    </w:p>
+    <w:p>
+      <w:pPr>
+        <w:jc w:val="both"/>
+      </w:pPr>
+    </w:p>
+    <w:p>
+      <w:pPr>
+        <w:jc w:val="both"/>
+      </w:pPr>
+    </w:p>
+    <w:p>
+      <w:pPr>
+        <w:jc w:val="both"/>
+        <w:rPr>
+          <w:b/>
+          <w:bCs/>
+        </w:rPr>
+      </w:pPr>
+      <w:r>
+        <w:rPr>
+          <w:b/>
+          <w:bCs/>
+        </w:rPr>
+        <w:lastRenderedPageBreak/>
         <w:t>Mise en pratique :</w:t>
       </w:r>
     </w:p>
@@ -8624,10 +9734,13 @@
         <w:jc w:val="both"/>
       </w:pPr>
       <w:r>
+        <w:rPr>
+          <w:noProof/>
+        </w:rPr>
         <w:drawing>
-          <wp:inline distT="0" distB="0" distL="0" distR="0" wp14:anchorId="50F5E6FA" wp14:editId="6AA6A602">
-            <wp:extent cx="4610100" cy="4388411"/>
-            <wp:effectExtent l="0" t="0" r="0" b="0"/>
+          <wp:inline distT="0" distB="0" distL="0" distR="0" wp14:anchorId="50F5E6FA" wp14:editId="1BBBB61D">
+            <wp:extent cx="6894254" cy="6562725"/>
+            <wp:effectExtent l="0" t="0" r="1905" b="0"/>
             <wp:docPr id="46" name="Image 46" descr="Une image contenant texte&#10;&#10;Description générée automatiquement"/>
             <wp:cNvGraphicFramePr>
               <a:graphicFrameLocks xmlns:a="http://schemas.openxmlformats.org/drawingml/2006/main" noChangeAspect="1"/>
@@ -8648,7 +9761,7 @@
                   <pic:spPr>
                     <a:xfrm>
                       <a:off x="0" y="0"/>
-                      <a:ext cx="4613231" cy="4391391"/>
+                      <a:ext cx="6907103" cy="6574956"/>
                     </a:xfrm>
                     <a:prstGeom prst="rect">
                       <a:avLst/>
@@ -10775,16 +11888,18 @@
 </file>
 
 <file path=customXml/item1.xml><?xml version="1.0" encoding="utf-8"?>
-<b:Sources xmlns:b="http://schemas.openxmlformats.org/officeDocument/2006/bibliography" xmlns="http://schemas.openxmlformats.org/officeDocument/2006/bibliography" SelectedStyle="\APASixthEditionOfficeOnline.xsl" StyleName="APA" Version="6"/>
-</file>
-
-<file path=customXml/item2.xml><?xml version="1.0" encoding="utf-8"?>
 <?mso-contentType ?>
 <FormTemplates xmlns="http://schemas.microsoft.com/sharepoint/v3/contenttype/forms">
   <Display>DocumentLibraryForm</Display>
   <Edit>DocumentLibraryForm</Edit>
   <New>DocumentLibraryForm</New>
 </FormTemplates>
+</file>
+
+<file path=customXml/item2.xml><?xml version="1.0" encoding="utf-8"?>
+<p:properties xmlns:p="http://schemas.microsoft.com/office/2006/metadata/properties" xmlns:xsi="http://www.w3.org/2001/XMLSchema-instance" xmlns:pc="http://schemas.microsoft.com/office/infopath/2007/PartnerControls">
+  <documentManagement/>
+</p:properties>
 </file>
 
 <file path=customXml/item3.xml><?xml version="1.0" encoding="utf-8"?>
@@ -10959,23 +12074,22 @@
 </file>
 
 <file path=customXml/item4.xml><?xml version="1.0" encoding="utf-8"?>
-<p:properties xmlns:p="http://schemas.microsoft.com/office/2006/metadata/properties" xmlns:xsi="http://www.w3.org/2001/XMLSchema-instance" xmlns:pc="http://schemas.microsoft.com/office/infopath/2007/PartnerControls">
-  <documentManagement/>
-</p:properties>
+<b:Sources xmlns:b="http://schemas.openxmlformats.org/officeDocument/2006/bibliography" xmlns="http://schemas.openxmlformats.org/officeDocument/2006/bibliography" SelectedStyle="\APASixthEditionOfficeOnline.xsl" StyleName="APA" Version="6"/>
 </file>
 
 <file path=customXml/itemProps1.xml><?xml version="1.0" encoding="utf-8"?>
-<ds:datastoreItem xmlns:ds="http://schemas.openxmlformats.org/officeDocument/2006/customXml" ds:itemID="{1B6A03AA-B5C8-46FB-A934-5FA44C668BDC}">
+<ds:datastoreItem xmlns:ds="http://schemas.openxmlformats.org/officeDocument/2006/customXml" ds:itemID="{89781DDF-226F-4F93-8127-63C84C6A8C6A}">
   <ds:schemaRefs>
-    <ds:schemaRef ds:uri="http://schemas.openxmlformats.org/officeDocument/2006/bibliography"/>
+    <ds:schemaRef ds:uri="http://schemas.microsoft.com/sharepoint/v3/contenttype/forms"/>
   </ds:schemaRefs>
 </ds:datastoreItem>
 </file>
 
 <file path=customXml/itemProps2.xml><?xml version="1.0" encoding="utf-8"?>
-<ds:datastoreItem xmlns:ds="http://schemas.openxmlformats.org/officeDocument/2006/customXml" ds:itemID="{89781DDF-226F-4F93-8127-63C84C6A8C6A}">
+<ds:datastoreItem xmlns:ds="http://schemas.openxmlformats.org/officeDocument/2006/customXml" ds:itemID="{CC9B4373-2831-43BF-9231-10426B9954E1}">
   <ds:schemaRefs>
-    <ds:schemaRef ds:uri="http://schemas.microsoft.com/sharepoint/v3/contenttype/forms"/>
+    <ds:schemaRef ds:uri="http://schemas.microsoft.com/office/2006/metadata/properties"/>
+    <ds:schemaRef ds:uri="http://schemas.microsoft.com/office/infopath/2007/PartnerControls"/>
   </ds:schemaRefs>
 </ds:datastoreItem>
 </file>
@@ -11000,10 +12114,9 @@
 </file>
 
 <file path=customXml/itemProps4.xml><?xml version="1.0" encoding="utf-8"?>
-<ds:datastoreItem xmlns:ds="http://schemas.openxmlformats.org/officeDocument/2006/customXml" ds:itemID="{CC9B4373-2831-43BF-9231-10426B9954E1}">
+<ds:datastoreItem xmlns:ds="http://schemas.openxmlformats.org/officeDocument/2006/customXml" ds:itemID="{1B6A03AA-B5C8-46FB-A934-5FA44C668BDC}">
   <ds:schemaRefs>
-    <ds:schemaRef ds:uri="http://schemas.microsoft.com/office/2006/metadata/properties"/>
-    <ds:schemaRef ds:uri="http://schemas.microsoft.com/office/infopath/2007/PartnerControls"/>
+    <ds:schemaRef ds:uri="http://schemas.openxmlformats.org/officeDocument/2006/bibliography"/>
   </ds:schemaRefs>
 </ds:datastoreItem>
 </file>
</xml_diff>